<commit_message>
add LI link to docx
</commit_message>
<xml_diff>
--- a/cv_sakhno_ihor_en.docx
+++ b/cv_sakhno_ihor_en.docx
@@ -22,6 +22,8 @@
           <w:bCs/>
           <w:i w:val="false"/>
           <w:iCs w:val="false"/>
+          <w:sz w:val="23"/>
+          <w:szCs w:val="23"/>
           <w:u w:val="single"/>
         </w:rPr>
         <w:t>Personal Data:</w:t>
@@ -35,7 +37,10 @@
         </w:rPr>
       </w:pPr>
       <w:r>
-        <w:rPr/>
+        <w:rPr>
+          <w:sz w:val="23"/>
+          <w:szCs w:val="23"/>
+        </w:rPr>
         <w:t>Full Name</w:t>
         <w:tab/>
         <w:t>: Ihor Sakhno</w:t>
@@ -49,7 +54,10 @@
         </w:rPr>
       </w:pPr>
       <w:r>
-        <w:rPr/>
+        <w:rPr>
+          <w:sz w:val="23"/>
+          <w:szCs w:val="23"/>
+        </w:rPr>
         <w:t>Location</w:t>
         <w:tab/>
         <w:t>: Chernihiv, Ukraine</w:t>
@@ -63,7 +71,10 @@
         </w:rPr>
       </w:pPr>
       <w:r>
-        <w:rPr/>
+        <w:rPr>
+          <w:sz w:val="23"/>
+          <w:szCs w:val="23"/>
+        </w:rPr>
         <w:t>Date of birth</w:t>
         <w:tab/>
         <w:t>: 22.06.1988</w:t>
@@ -77,7 +88,10 @@
         </w:rPr>
       </w:pPr>
       <w:r>
-        <w:rPr/>
+        <w:rPr>
+          <w:sz w:val="23"/>
+          <w:szCs w:val="23"/>
+        </w:rPr>
         <w:t>Phone</w:t>
         <w:tab/>
         <w:tab/>
@@ -87,10 +101,16 @@
     <w:p>
       <w:pPr>
         <w:pStyle w:val="Normal"/>
-        <w:rPr/>
-      </w:pPr>
-      <w:r>
-        <w:rPr/>
+        <w:rPr>
+          <w:sz w:val="23"/>
+          <w:szCs w:val="23"/>
+        </w:rPr>
+      </w:pPr>
+      <w:r>
+        <w:rPr>
+          <w:sz w:val="23"/>
+          <w:szCs w:val="23"/>
+        </w:rPr>
         <w:t>Email</w:t>
         <w:tab/>
         <w:tab/>
@@ -98,8 +118,8 @@
       </w:r>
       <w:r>
         <w:rPr>
-          <w:sz w:val="24"/>
-          <w:szCs w:val="24"/>
+          <w:sz w:val="23"/>
+          <w:szCs w:val="23"/>
           <w:lang w:val="ru-RU"/>
         </w:rPr>
         <w:t>sahno.ihor@gmail.com</w:t>
@@ -109,11 +129,15 @@
       <w:pPr>
         <w:pStyle w:val="Normal"/>
         <w:rPr>
-          <w:rFonts w:ascii="Liberation Serif" w:hAnsi="Liberation Serif"/>
-        </w:rPr>
-      </w:pPr>
-      <w:r>
-        <w:rPr/>
+          <w:sz w:val="23"/>
+          <w:szCs w:val="23"/>
+        </w:rPr>
+      </w:pPr>
+      <w:r>
+        <w:rPr>
+          <w:sz w:val="23"/>
+          <w:szCs w:val="23"/>
+        </w:rPr>
         <w:t>Skype</w:t>
         <w:tab/>
         <w:tab/>
@@ -121,8 +145,8 @@
       </w:r>
       <w:r>
         <w:rPr>
-          <w:sz w:val="24"/>
-          <w:szCs w:val="24"/>
+          <w:sz w:val="23"/>
+          <w:szCs w:val="23"/>
           <w:lang w:val="ru-RU"/>
         </w:rPr>
         <w:t>ihor.sakhno</w:t>
@@ -132,12 +156,35 @@
       <w:pPr>
         <w:pStyle w:val="Normal"/>
         <w:rPr>
+          <w:sz w:val="23"/>
+          <w:szCs w:val="23"/>
+        </w:rPr>
+      </w:pPr>
+      <w:r>
+        <w:rPr>
+          <w:sz w:val="23"/>
+          <w:szCs w:val="23"/>
+          <w:lang w:val="ru-RU"/>
+        </w:rPr>
+        <w:t>LinkedIn</w:t>
+        <w:tab/>
+        <w:t>: https://www.linkedin.com/in/sakhnoi/</w:t>
+      </w:r>
+    </w:p>
+    <w:p>
+      <w:pPr>
+        <w:pStyle w:val="Normal"/>
+        <w:rPr>
           <w:rFonts w:ascii="Liberation Sans" w:hAnsi="Liberation Sans"/>
+          <w:sz w:val="23"/>
+          <w:szCs w:val="23"/>
         </w:rPr>
       </w:pPr>
       <w:r>
         <w:rPr>
           <w:rFonts w:ascii="Liberation Sans" w:hAnsi="Liberation Sans"/>
+          <w:sz w:val="23"/>
+          <w:szCs w:val="23"/>
         </w:rPr>
       </w:r>
     </w:p>
@@ -156,6 +203,8 @@
         <w:rPr>
           <w:b/>
           <w:bCs/>
+          <w:sz w:val="23"/>
+          <w:szCs w:val="23"/>
           <w:u w:val="single"/>
         </w:rPr>
         <w:t>Education:</w:t>
@@ -173,12 +222,16 @@
           <w:rFonts w:cs="Liberation Sans;Arial"/>
           <w:b/>
           <w:bCs/>
+          <w:sz w:val="23"/>
+          <w:szCs w:val="23"/>
         </w:rPr>
         <w:t xml:space="preserve">2005-2010: </w:t>
       </w:r>
       <w:r>
         <w:rPr>
           <w:rFonts w:cs="Liberation Sans;Arial"/>
+          <w:sz w:val="23"/>
+          <w:szCs w:val="23"/>
         </w:rPr>
         <w:t>Chernihiv National Taras Shevchenko Teachers’ Training University, Physicomathematical Department.</w:t>
       </w:r>
@@ -197,6 +250,8 @@
           <w:rFonts w:cs="Liberation Sans;Arial"/>
           <w:b/>
           <w:bCs/>
+          <w:sz w:val="23"/>
+          <w:szCs w:val="23"/>
         </w:rPr>
         <w:t>2010-2012:</w:t>
       </w:r>
@@ -204,11 +259,15 @@
         <w:rPr>
           <w:rFonts w:cs="Liberation Sans;Arial"/>
           <w:b w:val="false"/>
+          <w:sz w:val="23"/>
+          <w:szCs w:val="23"/>
         </w:rPr>
         <w:t xml:space="preserve"> Kremenchuk Mykhailo Ostrohradskyi National University, Computer and information systems Department, C</w:t>
       </w:r>
       <w:r>
         <w:rPr>
+          <w:sz w:val="23"/>
+          <w:szCs w:val="23"/>
           <w:lang w:val="en-US"/>
         </w:rPr>
         <w:t>omputer Systems Engineer.</w:t>
@@ -219,21 +278,31 @@
         <w:pStyle w:val="Normal"/>
         <w:rPr>
           <w:rFonts w:ascii="Liberation Serif" w:hAnsi="Liberation Serif"/>
-        </w:rPr>
-      </w:pPr>
-      <w:r>
-        <w:rPr/>
-      </w:r>
-    </w:p>
-    <w:p>
-      <w:pPr>
-        <w:pStyle w:val="Normal"/>
-        <w:rPr/>
-      </w:pPr>
-      <w:r>
-        <w:rPr>
-          <w:b/>
-          <w:bCs/>
+          <w:sz w:val="23"/>
+          <w:szCs w:val="23"/>
+        </w:rPr>
+      </w:pPr>
+      <w:r>
+        <w:rPr>
+          <w:sz w:val="23"/>
+          <w:szCs w:val="23"/>
+        </w:rPr>
+      </w:r>
+    </w:p>
+    <w:p>
+      <w:pPr>
+        <w:pStyle w:val="Normal"/>
+        <w:rPr>
+          <w:sz w:val="23"/>
+          <w:szCs w:val="23"/>
+        </w:rPr>
+      </w:pPr>
+      <w:r>
+        <w:rPr>
+          <w:b/>
+          <w:bCs/>
+          <w:sz w:val="23"/>
+          <w:szCs w:val="23"/>
           <w:u w:val="single"/>
           <w:lang w:val="en-US"/>
         </w:rPr>
@@ -243,7 +312,10 @@
     <w:p>
       <w:pPr>
         <w:pStyle w:val="Normal"/>
-        <w:rPr/>
+        <w:rPr>
+          <w:sz w:val="23"/>
+          <w:szCs w:val="23"/>
+        </w:rPr>
       </w:pPr>
       <w:r>
         <w:rPr>
@@ -251,8 +323,8 @@
           <w:bCs w:val="false"/>
           <w:i w:val="false"/>
           <w:iCs w:val="false"/>
-          <w:sz w:val="24"/>
-          <w:szCs w:val="24"/>
+          <w:sz w:val="23"/>
+          <w:szCs w:val="23"/>
           <w:lang w:val="ru-RU"/>
         </w:rPr>
         <w:t>10.2017 — Present:</w:t>
@@ -261,8 +333,8 @@
         <w:rPr>
           <w:b/>
           <w:bCs/>
-          <w:sz w:val="24"/>
-          <w:szCs w:val="24"/>
+          <w:sz w:val="23"/>
+          <w:szCs w:val="23"/>
           <w:lang w:val="ru-RU"/>
         </w:rPr>
         <w:t xml:space="preserve"> NeoCom</w:t>
@@ -271,8 +343,8 @@
         <w:rPr>
           <w:b w:val="false"/>
           <w:bCs w:val="false"/>
-          <w:sz w:val="24"/>
-          <w:szCs w:val="24"/>
+          <w:sz w:val="23"/>
+          <w:szCs w:val="23"/>
           <w:lang w:val="ru-RU"/>
         </w:rPr>
         <w:t xml:space="preserve"> (Network Administrator)</w:t>
@@ -281,14 +353,17 @@
     <w:p>
       <w:pPr>
         <w:pStyle w:val="Normal"/>
-        <w:rPr/>
-      </w:pPr>
-      <w:r>
-        <w:rPr>
-          <w:b w:val="false"/>
-          <w:bCs w:val="false"/>
-          <w:sz w:val="24"/>
-          <w:szCs w:val="24"/>
+        <w:rPr>
+          <w:sz w:val="23"/>
+          <w:szCs w:val="23"/>
+        </w:rPr>
+      </w:pPr>
+      <w:r>
+        <w:rPr>
+          <w:b w:val="false"/>
+          <w:bCs w:val="false"/>
+          <w:sz w:val="23"/>
+          <w:szCs w:val="23"/>
           <w:lang w:val="en-US"/>
         </w:rPr>
         <w:t>Identification and elimination of failures in the operator’s network, setting up network equipment, network diagnostics and monitoring, testing of new equipment.</w:t>
@@ -297,14 +372,17 @@
     <w:p>
       <w:pPr>
         <w:pStyle w:val="Normal"/>
-        <w:rPr/>
-      </w:pPr>
-      <w:r>
-        <w:rPr>
-          <w:b/>
-          <w:bCs/>
-          <w:sz w:val="24"/>
-          <w:szCs w:val="24"/>
+        <w:rPr>
+          <w:sz w:val="23"/>
+          <w:szCs w:val="23"/>
+        </w:rPr>
+      </w:pPr>
+      <w:r>
+        <w:rPr>
+          <w:b/>
+          <w:bCs/>
+          <w:sz w:val="23"/>
+          <w:szCs w:val="23"/>
           <w:lang w:val="ru-RU"/>
         </w:rPr>
         <w:t>Technologies:</w:t>
@@ -313,14 +391,17 @@
     <w:p>
       <w:pPr>
         <w:pStyle w:val="Normal"/>
-        <w:rPr/>
-      </w:pPr>
-      <w:r>
-        <w:rPr>
-          <w:b w:val="false"/>
-          <w:bCs w:val="false"/>
-          <w:sz w:val="24"/>
-          <w:szCs w:val="24"/>
+        <w:rPr>
+          <w:sz w:val="23"/>
+          <w:szCs w:val="23"/>
+        </w:rPr>
+      </w:pPr>
+      <w:r>
+        <w:rPr>
+          <w:b w:val="false"/>
+          <w:bCs w:val="false"/>
+          <w:sz w:val="23"/>
+          <w:szCs w:val="23"/>
           <w:u w:val="none"/>
           <w:lang w:val="ru-RU"/>
         </w:rPr>
@@ -345,27 +426,37 @@
           <w:b w:val="false"/>
           <w:b w:val="false"/>
           <w:bCs w:val="false"/>
-          <w:sz w:val="24"/>
-          <w:szCs w:val="24"/>
+          <w:sz w:val="23"/>
+          <w:szCs w:val="23"/>
           <w:u w:val="none"/>
           <w:lang w:val="ru-RU"/>
         </w:rPr>
       </w:pPr>
       <w:r>
-        <w:rPr/>
-      </w:r>
-    </w:p>
-    <w:p>
-      <w:pPr>
-        <w:pStyle w:val="Normal"/>
-        <w:rPr/>
-      </w:pPr>
-      <w:r>
-        <w:rPr>
-          <w:b w:val="false"/>
-          <w:bCs w:val="false"/>
-          <w:sz w:val="24"/>
-          <w:szCs w:val="24"/>
+        <w:rPr>
+          <w:b w:val="false"/>
+          <w:bCs w:val="false"/>
+          <w:sz w:val="23"/>
+          <w:szCs w:val="23"/>
+          <w:u w:val="none"/>
+          <w:lang w:val="ru-RU"/>
+        </w:rPr>
+      </w:r>
+    </w:p>
+    <w:p>
+      <w:pPr>
+        <w:pStyle w:val="Normal"/>
+        <w:rPr>
+          <w:sz w:val="23"/>
+          <w:szCs w:val="23"/>
+        </w:rPr>
+      </w:pPr>
+      <w:r>
+        <w:rPr>
+          <w:b w:val="false"/>
+          <w:bCs w:val="false"/>
+          <w:sz w:val="23"/>
+          <w:szCs w:val="23"/>
           <w:lang w:val="en-US"/>
         </w:rPr>
         <w:t>04.2015-10.2017:</w:t>
@@ -374,16 +465,16 @@
         <w:rPr>
           <w:b/>
           <w:bCs/>
-          <w:sz w:val="24"/>
-          <w:szCs w:val="24"/>
+          <w:sz w:val="23"/>
+          <w:szCs w:val="23"/>
           <w:lang w:val="en-US"/>
         </w:rPr>
         <w:t xml:space="preserve"> Transparen</w:t>
       </w:r>
       <w:r>
         <w:rPr>
-          <w:sz w:val="24"/>
-          <w:szCs w:val="24"/>
+          <w:sz w:val="23"/>
+          <w:szCs w:val="23"/>
           <w:lang w:val="en-US"/>
         </w:rPr>
         <w:t xml:space="preserve"> (Technical Support)</w:t>
@@ -392,24 +483,33 @@
     <w:p>
       <w:pPr>
         <w:pStyle w:val="Normal"/>
-        <w:rPr/>
-      </w:pPr>
-      <w:r>
-        <w:rPr/>
+        <w:rPr>
+          <w:sz w:val="23"/>
+          <w:szCs w:val="23"/>
+        </w:rPr>
+      </w:pPr>
+      <w:r>
+        <w:rPr>
+          <w:sz w:val="23"/>
+          <w:szCs w:val="23"/>
+        </w:rPr>
         <w:t>Monitoring of data center environment, ESXi hosts and clients vm's. Investigation and solving  problems, notification customers (via tickets) about issues, work on customers requests, perform  RFC.</w:t>
       </w:r>
     </w:p>
     <w:p>
       <w:pPr>
         <w:pStyle w:val="Normal"/>
-        <w:rPr/>
-      </w:pPr>
-      <w:r>
-        <w:rPr>
-          <w:b/>
-          <w:bCs/>
-          <w:sz w:val="24"/>
-          <w:szCs w:val="24"/>
+        <w:rPr>
+          <w:sz w:val="23"/>
+          <w:szCs w:val="23"/>
+        </w:rPr>
+      </w:pPr>
+      <w:r>
+        <w:rPr>
+          <w:b/>
+          <w:bCs/>
+          <w:sz w:val="23"/>
+          <w:szCs w:val="23"/>
           <w:lang w:val="ru-RU"/>
         </w:rPr>
         <w:t>Technologies:</w:t>
@@ -418,12 +518,15 @@
     <w:p>
       <w:pPr>
         <w:pStyle w:val="Normal"/>
-        <w:rPr/>
-      </w:pPr>
-      <w:r>
-        <w:rPr>
-          <w:sz w:val="24"/>
-          <w:szCs w:val="24"/>
+        <w:rPr>
+          <w:sz w:val="23"/>
+          <w:szCs w:val="23"/>
+        </w:rPr>
+      </w:pPr>
+      <w:r>
+        <w:rPr>
+          <w:sz w:val="23"/>
+          <w:szCs w:val="23"/>
         </w:rPr>
         <w:t>Operating systems: Windows Server (2003, 2008R2, 2012), Linux (Redhat, Fedora, Centos, Debian, Ubuntu, )</w:t>
         <w:br/>
@@ -435,14 +538,17 @@
     <w:p>
       <w:pPr>
         <w:pStyle w:val="Normal"/>
-        <w:rPr/>
-      </w:pPr>
-      <w:r>
-        <w:rPr>
-          <w:b w:val="false"/>
-          <w:bCs w:val="false"/>
-          <w:sz w:val="24"/>
-          <w:szCs w:val="24"/>
+        <w:rPr>
+          <w:sz w:val="23"/>
+          <w:szCs w:val="23"/>
+        </w:rPr>
+      </w:pPr>
+      <w:r>
+        <w:rPr>
+          <w:b w:val="false"/>
+          <w:bCs w:val="false"/>
+          <w:sz w:val="23"/>
+          <w:szCs w:val="23"/>
           <w:u w:val="none"/>
           <w:lang w:val="ru-RU"/>
         </w:rPr>
@@ -465,188 +571,205 @@
           <w:b w:val="false"/>
           <w:b w:val="false"/>
           <w:bCs w:val="false"/>
+          <w:sz w:val="23"/>
+          <w:szCs w:val="23"/>
+          <w:u w:val="none"/>
+          <w:lang w:val="ru-RU"/>
+        </w:rPr>
+      </w:pPr>
+      <w:r>
+        <w:rPr>
+          <w:b w:val="false"/>
+          <w:bCs w:val="false"/>
+          <w:sz w:val="23"/>
+          <w:szCs w:val="23"/>
+          <w:u w:val="none"/>
+          <w:lang w:val="ru-RU"/>
+        </w:rPr>
+      </w:r>
+    </w:p>
+    <w:p>
+      <w:pPr>
+        <w:pStyle w:val="Normal"/>
+        <w:rPr/>
+      </w:pPr>
+      <w:r>
+        <w:rPr>
+          <w:b w:val="false"/>
+          <w:bCs w:val="false"/>
+          <w:sz w:val="23"/>
+          <w:szCs w:val="23"/>
+          <w:lang w:val="en-US"/>
+        </w:rPr>
+        <w:t xml:space="preserve">12.2014-05.2015: </w:t>
+      </w:r>
+      <w:r>
+        <w:rPr>
+          <w:rStyle w:val="StrongEmphasis"/>
+          <w:b/>
+          <w:bCs/>
+          <w:sz w:val="23"/>
+          <w:szCs w:val="23"/>
+          <w:lang w:val="en-US"/>
+        </w:rPr>
+        <w:t xml:space="preserve">UaProm </w:t>
+      </w:r>
+      <w:r>
+        <w:rPr>
+          <w:rStyle w:val="StrongEmphasis"/>
+          <w:b w:val="false"/>
+          <w:bCs w:val="false"/>
+          <w:sz w:val="23"/>
+          <w:szCs w:val="23"/>
+          <w:lang w:val="en-US"/>
+        </w:rPr>
+        <w:t>(System Administrator)</w:t>
+      </w:r>
+    </w:p>
+    <w:p>
+      <w:pPr>
+        <w:pStyle w:val="Normal"/>
+        <w:rPr>
+          <w:sz w:val="23"/>
+          <w:szCs w:val="23"/>
+        </w:rPr>
+      </w:pPr>
+      <w:r>
+        <w:rPr>
+          <w:b w:val="false"/>
+          <w:bCs w:val="false"/>
+          <w:sz w:val="23"/>
+          <w:szCs w:val="23"/>
+          <w:u w:val="none"/>
+          <w:lang w:val="en-US"/>
+        </w:rPr>
+        <w:t>Support  existing network environment, linux infrastructure and end-user.</w:t>
+      </w:r>
+    </w:p>
+    <w:p>
+      <w:pPr>
+        <w:pStyle w:val="Normal"/>
+        <w:rPr>
+          <w:rFonts w:ascii="Liberation Serif" w:hAnsi="Liberation Serif"/>
+          <w:b w:val="false"/>
+          <w:b w:val="false"/>
+          <w:bCs w:val="false"/>
+          <w:sz w:val="23"/>
+          <w:szCs w:val="23"/>
+          <w:u w:val="none"/>
+          <w:lang w:val="en-US"/>
+        </w:rPr>
+      </w:pPr>
+      <w:r>
+        <w:rPr>
+          <w:b w:val="false"/>
+          <w:bCs w:val="false"/>
+          <w:sz w:val="23"/>
+          <w:szCs w:val="23"/>
+          <w:u w:val="none"/>
+          <w:lang w:val="en-US"/>
+        </w:rPr>
+      </w:r>
+    </w:p>
+    <w:p>
+      <w:pPr>
+        <w:pStyle w:val="Normal"/>
+        <w:rPr/>
+      </w:pPr>
+      <w:r>
+        <w:rPr>
+          <w:b w:val="false"/>
+          <w:bCs w:val="false"/>
+          <w:sz w:val="23"/>
+          <w:szCs w:val="23"/>
+          <w:lang w:val="en-US"/>
+        </w:rPr>
+        <w:t>08.2012-12.2014:</w:t>
+      </w:r>
+      <w:r>
+        <w:rPr>
+          <w:sz w:val="23"/>
+          <w:szCs w:val="23"/>
+          <w:lang w:val="en-US"/>
+        </w:rPr>
+        <w:t xml:space="preserve"> </w:t>
+      </w:r>
+      <w:r>
+        <w:rPr>
+          <w:b/>
+          <w:bCs/>
+          <w:sz w:val="23"/>
+          <w:szCs w:val="23"/>
+          <w:lang w:val="en-US"/>
+        </w:rPr>
+        <w:t xml:space="preserve">FASP </w:t>
+      </w:r>
+      <w:r>
+        <w:rPr>
+          <w:sz w:val="23"/>
+          <w:szCs w:val="23"/>
+          <w:lang w:val="en-US"/>
+        </w:rPr>
+        <w:t>(S</w:t>
+      </w:r>
+      <w:r>
+        <w:rPr>
+          <w:rStyle w:val="StrongEmphasis"/>
+          <w:b w:val="false"/>
+          <w:bCs w:val="false"/>
+          <w:sz w:val="23"/>
+          <w:szCs w:val="23"/>
+          <w:lang w:val="en-US"/>
+        </w:rPr>
+        <w:t>ystem Administrator</w:t>
+      </w:r>
+      <w:r>
+        <w:rPr>
+          <w:sz w:val="23"/>
+          <w:szCs w:val="23"/>
+          <w:lang w:val="en-US"/>
+        </w:rPr>
+        <w:t>)</w:t>
+      </w:r>
+    </w:p>
+    <w:p>
+      <w:pPr>
+        <w:pStyle w:val="Normal"/>
+        <w:rPr>
+          <w:rFonts w:ascii="Liberation Serif" w:hAnsi="Liberation Serif"/>
           <w:sz w:val="24"/>
           <w:szCs w:val="24"/>
-          <w:u w:val="none"/>
-          <w:lang w:val="ru-RU"/>
-        </w:rPr>
-      </w:pPr>
-      <w:r>
-        <w:rPr/>
-      </w:r>
-    </w:p>
-    <w:p>
-      <w:pPr>
-        <w:pStyle w:val="Normal"/>
-        <w:rPr/>
-      </w:pPr>
-      <w:r>
-        <w:rPr>
-          <w:b w:val="false"/>
-          <w:bCs w:val="false"/>
+          <w:lang w:val="en-US"/>
+        </w:rPr>
+      </w:pPr>
+      <w:r>
+        <w:rPr>
+          <w:sz w:val="23"/>
+          <w:szCs w:val="23"/>
+          <w:lang w:val="en-US"/>
+        </w:rPr>
+        <w:t>Installation, optimization and configuration of new servers and application upgrades in existing network environment as per requirements, extension existing network infrastructure. Administration of user-accounts’ and mailbox, configuration sip phones. Support end-users.</w:t>
+      </w:r>
+    </w:p>
+    <w:p>
+      <w:pPr>
+        <w:pStyle w:val="Normal"/>
+        <w:rPr>
+          <w:rFonts w:ascii="Liberation Serif" w:hAnsi="Liberation Serif"/>
+          <w:b/>
+          <w:b/>
+          <w:bCs/>
           <w:sz w:val="24"/>
           <w:szCs w:val="24"/>
-          <w:lang w:val="en-US"/>
-        </w:rPr>
-        <w:t xml:space="preserve">12.2014-05.2015: </w:t>
-      </w:r>
-      <w:r>
-        <w:rPr>
-          <w:rStyle w:val="StrongEmphasis"/>
-          <w:b/>
-          <w:bCs/>
-          <w:sz w:val="24"/>
-          <w:szCs w:val="24"/>
-          <w:lang w:val="en-US"/>
-        </w:rPr>
-        <w:t xml:space="preserve">UaProm </w:t>
-      </w:r>
-      <w:r>
-        <w:rPr>
-          <w:rStyle w:val="StrongEmphasis"/>
-          <w:b w:val="false"/>
-          <w:bCs w:val="false"/>
-          <w:sz w:val="24"/>
-          <w:szCs w:val="24"/>
-          <w:lang w:val="en-US"/>
-        </w:rPr>
-        <w:t>(System Administrator)</w:t>
-      </w:r>
-    </w:p>
-    <w:p>
-      <w:pPr>
-        <w:pStyle w:val="Normal"/>
-        <w:rPr/>
-      </w:pPr>
-      <w:r>
-        <w:rPr>
-          <w:b w:val="false"/>
-          <w:bCs w:val="false"/>
-          <w:sz w:val="24"/>
-          <w:szCs w:val="24"/>
-          <w:u w:val="none"/>
-          <w:lang w:val="en-US"/>
-        </w:rPr>
-        <w:t>Support  existing network environment, linux infrastructure and end-user.</w:t>
-      </w:r>
-    </w:p>
-    <w:p>
-      <w:pPr>
-        <w:pStyle w:val="Normal"/>
-        <w:rPr>
-          <w:rFonts w:ascii="Liberation Serif" w:hAnsi="Liberation Serif"/>
-          <w:b w:val="false"/>
-          <w:b w:val="false"/>
-          <w:bCs w:val="false"/>
-          <w:sz w:val="24"/>
-          <w:szCs w:val="24"/>
-          <w:u w:val="none"/>
-          <w:lang w:val="en-US"/>
-        </w:rPr>
-      </w:pPr>
-      <w:r>
-        <w:rPr/>
-      </w:r>
-    </w:p>
-    <w:p>
-      <w:pPr>
-        <w:pStyle w:val="Normal"/>
-        <w:rPr/>
-      </w:pPr>
-      <w:r>
-        <w:rPr>
-          <w:b w:val="false"/>
-          <w:bCs w:val="false"/>
-          <w:sz w:val="24"/>
-          <w:szCs w:val="24"/>
-          <w:lang w:val="en-US"/>
-        </w:rPr>
-        <w:t>08.2012-12.2014:</w:t>
-      </w:r>
-      <w:r>
-        <w:rPr>
-          <w:sz w:val="24"/>
-          <w:szCs w:val="24"/>
-          <w:lang w:val="en-US"/>
-        </w:rPr>
-        <w:t xml:space="preserve"> </w:t>
-      </w:r>
-      <w:r>
-        <w:rPr>
-          <w:b/>
-          <w:bCs/>
-          <w:sz w:val="24"/>
-          <w:szCs w:val="24"/>
-          <w:lang w:val="en-US"/>
-        </w:rPr>
-        <w:t xml:space="preserve">FASP </w:t>
-      </w:r>
-      <w:r>
-        <w:rPr>
-          <w:sz w:val="24"/>
-          <w:szCs w:val="24"/>
-          <w:lang w:val="en-US"/>
-        </w:rPr>
-        <w:t>(S</w:t>
-      </w:r>
-      <w:r>
-        <w:rPr>
-          <w:rStyle w:val="StrongEmphasis"/>
-          <w:b w:val="false"/>
-          <w:bCs w:val="false"/>
-          <w:sz w:val="24"/>
-          <w:szCs w:val="24"/>
-          <w:lang w:val="en-US"/>
-        </w:rPr>
-        <w:t>ystem Administrator</w:t>
-      </w:r>
-      <w:r>
-        <w:rPr>
-          <w:sz w:val="24"/>
-          <w:szCs w:val="24"/>
-          <w:lang w:val="en-US"/>
-        </w:rPr>
-        <w:t>)</w:t>
-      </w:r>
-    </w:p>
-    <w:p>
-      <w:pPr>
-        <w:pStyle w:val="Normal"/>
-        <w:rPr>
-          <w:rFonts w:ascii="Liberation Serif" w:hAnsi="Liberation Serif"/>
-          <w:sz w:val="24"/>
-          <w:szCs w:val="24"/>
-          <w:lang w:val="en-US"/>
-        </w:rPr>
-      </w:pPr>
-      <w:r>
-        <w:rPr>
-          <w:sz w:val="24"/>
-          <w:szCs w:val="24"/>
-          <w:lang w:val="en-US"/>
-        </w:rPr>
-        <w:t>Installation, optimization and configuration of new servers and application upgrades in existing network environment as per requirements, extension existing network infrastructure. Administration of user-accounts’ and mailbox, configuration sip phones. Support end-users.</w:t>
-      </w:r>
-    </w:p>
-    <w:p>
-      <w:pPr>
-        <w:pStyle w:val="Normal"/>
-        <w:rPr>
-          <w:rFonts w:ascii="Liberation Serif" w:hAnsi="Liberation Serif"/>
-          <w:b/>
-          <w:b/>
-          <w:bCs/>
-          <w:sz w:val="24"/>
-          <w:szCs w:val="24"/>
-          <w:lang w:val="ru-RU"/>
-        </w:rPr>
-      </w:pPr>
-      <w:r>
-        <w:rPr>
-          <w:b/>
-          <w:bCs/>
-          <w:sz w:val="24"/>
-          <w:szCs w:val="24"/>
+          <w:lang w:val="ru-RU"/>
+        </w:rPr>
+      </w:pPr>
+      <w:r>
+        <w:rPr>
+          <w:b/>
+          <w:bCs/>
+          <w:sz w:val="23"/>
+          <w:szCs w:val="23"/>
           <w:lang w:val="ru-RU"/>
         </w:rPr>
         <w:t>Technologies:</w:t>
@@ -655,12 +778,15 @@
     <w:p>
       <w:pPr>
         <w:pStyle w:val="Normal"/>
-        <w:rPr/>
-      </w:pPr>
-      <w:r>
-        <w:rPr>
-          <w:sz w:val="24"/>
-          <w:szCs w:val="24"/>
+        <w:rPr>
+          <w:sz w:val="23"/>
+          <w:szCs w:val="23"/>
+        </w:rPr>
+      </w:pPr>
+      <w:r>
+        <w:rPr>
+          <w:sz w:val="23"/>
+          <w:szCs w:val="23"/>
           <w:lang w:val="ru-RU"/>
         </w:rPr>
         <w:t>Cisco and Hewlett Packard switches, Linux (Centos: VoIP, ftp) and Windows (Windows Server 2003, 2008: Active Directory, mail server, contact center server) servers, VoIP server Asterisk and IP Phones Linksys.</w:t>
@@ -674,17 +800,17 @@
           <w:b w:val="false"/>
           <w:b w:val="false"/>
           <w:bCs w:val="false"/>
-          <w:sz w:val="24"/>
-          <w:szCs w:val="24"/>
-          <w:lang w:val="ru-RU"/>
-        </w:rPr>
-      </w:pPr>
-      <w:r>
-        <w:rPr>
-          <w:b w:val="false"/>
-          <w:bCs w:val="false"/>
-          <w:sz w:val="24"/>
-          <w:szCs w:val="24"/>
+          <w:sz w:val="23"/>
+          <w:szCs w:val="23"/>
+          <w:lang w:val="ru-RU"/>
+        </w:rPr>
+      </w:pPr>
+      <w:r>
+        <w:rPr>
+          <w:b w:val="false"/>
+          <w:bCs w:val="false"/>
+          <w:sz w:val="23"/>
+          <w:szCs w:val="23"/>
           <w:lang w:val="ru-RU"/>
         </w:rPr>
       </w:r>
@@ -704,6 +830,8 @@
         <w:rPr>
           <w:b/>
           <w:bCs/>
+          <w:sz w:val="23"/>
+          <w:szCs w:val="23"/>
           <w:u w:val="single"/>
         </w:rPr>
         <w:t>Additional information:</w:t>
@@ -712,10 +840,16 @@
     <w:p>
       <w:pPr>
         <w:pStyle w:val="Normal"/>
-        <w:rPr/>
-      </w:pPr>
-      <w:r>
-        <w:rPr/>
+        <w:rPr>
+          <w:sz w:val="23"/>
+          <w:szCs w:val="23"/>
+        </w:rPr>
+      </w:pPr>
+      <w:r>
+        <w:rPr>
+          <w:sz w:val="23"/>
+          <w:szCs w:val="23"/>
+        </w:rPr>
         <w:t>English level: Pre-intermediate</w:t>
       </w:r>
     </w:p>
@@ -726,7 +860,7 @@
       <w:pgNumType w:fmt="decimal"/>
       <w:formProt w:val="false"/>
       <w:textDirection w:val="lrTb"/>
-      <w:docGrid w:type="default" w:linePitch="600" w:charSpace="32768"/>
+      <w:docGrid w:type="default" w:linePitch="600" w:charSpace="4294961151"/>
     </w:sectPr>
   </w:body>
 </w:document>
@@ -840,7 +974,7 @@
     <w:rPrDefault>
       <w:rPr>
         <w:rFonts w:ascii="Liberation Serif" w:hAnsi="Liberation Serif" w:eastAsia="Droid Sans Fallback" w:cs="FreeSans"/>
-        <w:kern w:val="2"/>
+        <w:sz w:val="20"/>
         <w:szCs w:val="24"/>
         <w:lang w:val="en-CA" w:eastAsia="zh-CN" w:bidi="hi-IN"/>
       </w:rPr>
@@ -854,14 +988,13 @@
     <w:qFormat/>
     <w:pPr>
       <w:widowControl w:val="false"/>
-      <w:overflowPunct w:val="false"/>
+      <w:overflowPunct w:val="true"/>
       <w:bidi w:val="0"/>
       <w:jc w:val="left"/>
     </w:pPr>
     <w:rPr>
       <w:rFonts w:ascii="Liberation Serif" w:hAnsi="Liberation Serif" w:eastAsia="Droid Sans Fallback" w:cs="FreeSans"/>
-      <w:color w:val="auto"/>
-      <w:kern w:val="2"/>
+      <w:color w:val="00000A"/>
       <w:sz w:val="24"/>
       <w:szCs w:val="24"/>
       <w:lang w:val="en-CA" w:eastAsia="zh-CN" w:bidi="hi-IN"/>
@@ -1015,7 +1148,7 @@
     <w:pPr>
       <w:widowControl/>
       <w:suppressAutoHyphens w:val="true"/>
-      <w:overflowPunct w:val="false"/>
+      <w:overflowPunct w:val="true"/>
       <w:bidi w:val="0"/>
       <w:spacing w:lineRule="auto" w:line="276"/>
       <w:jc w:val="left"/>
@@ -1023,7 +1156,6 @@
     <w:rPr>
       <w:rFonts w:ascii="Liberation Serif;Times New Roman" w:hAnsi="Liberation Serif;Times New Roman" w:eastAsia="AR PL UMing HK" w:cs="Lohit Devanagari;Times New Roman"/>
       <w:color w:val="000000"/>
-      <w:kern w:val="2"/>
       <w:sz w:val="20"/>
       <w:szCs w:val="20"/>
       <w:lang w:val="en-US" w:eastAsia="zh-CN" w:bidi="hi-IN"/>
@@ -1071,7 +1203,7 @@
     <w:qFormat/>
     <w:pPr>
       <w:widowControl/>
-      <w:overflowPunct w:val="false"/>
+      <w:overflowPunct w:val="true"/>
       <w:bidi w:val="0"/>
       <w:spacing w:lineRule="auto" w:line="240" w:before="0" w:after="0"/>
       <w:jc w:val="left"/>
@@ -1079,7 +1211,6 @@
     <w:rPr>
       <w:rFonts w:ascii="Liberation Serif" w:hAnsi="Liberation Serif" w:eastAsia="Droid Sans Fallback" w:cs="FreeSans"/>
       <w:color w:val="00000A"/>
-      <w:kern w:val="2"/>
       <w:sz w:val="24"/>
       <w:szCs w:val="24"/>
       <w:lang w:val="en-CA" w:eastAsia="zh-CN" w:bidi="hi-IN"/>

</xml_diff>